<commit_message>
Update Researsh Question 1 ZimengLiu.docx
Add a Research Question folder in week2/notes.
</commit_message>
<xml_diff>
--- a/notes/week2/Research Questions/Researsh Question 1 ZimengLiu.docx
+++ b/notes/week2/Research Questions/Researsh Question 1 ZimengLiu.docx
@@ -37,7 +37,7 @@
           <w:szCs w:val="24"/>
           <w:lang w:val="en"/>
         </w:rPr>
-        <w:t>Does higher education in economics have an impact on the economy</w:t>
+        <w:t xml:space="preserve">Does higher education in economics have </w:t>
       </w:r>
       <w:r>
         <w:rPr>
@@ -45,7 +45,7 @@
           <w:szCs w:val="24"/>
           <w:lang w:val="en"/>
         </w:rPr>
-        <w:t xml:space="preserve"> in the U.S.</w:t>
+        <w:t>an impac</w:t>
       </w:r>
       <w:r>
         <w:rPr>
@@ -53,7 +53,89 @@
           <w:szCs w:val="24"/>
           <w:lang w:val="en"/>
         </w:rPr>
+        <w:t>t on the economy</w:t>
+      </w:r>
+      <w:r>
+        <w:rPr>
+          <w:sz w:val="24"/>
+          <w:szCs w:val="24"/>
+          <w:lang w:val="en"/>
+        </w:rPr>
+        <w:t xml:space="preserve"> in the U.S.</w:t>
+      </w:r>
+      <w:r>
+        <w:rPr>
+          <w:sz w:val="24"/>
+          <w:szCs w:val="24"/>
+          <w:lang w:val="en"/>
+        </w:rPr>
         <w:t>?</w:t>
+      </w:r>
+    </w:p>
+    <w:p/>
+    <w:p>
+      <w:r>
+        <w:t>higher education: college, master, phd</w:t>
+      </w:r>
+    </w:p>
+    <w:p>
+      <w:r>
+        <w:t>economy: GDP, unemployment, inflation</w:t>
+      </w:r>
+    </w:p>
+    <w:p>
+      <w:r>
+        <w:t>Graph of economics &amp; fields of study</w:t>
+      </w:r>
+    </w:p>
+    <w:p>
+      <w:r>
+        <w:t>Pick</w:t>
+      </w:r>
+      <w:r>
+        <w:t xml:space="preserve"> if</w:t>
+      </w:r>
+      <w:r>
+        <w:t xml:space="preserve"> the</w:t>
+      </w:r>
+      <w:r>
+        <w:t>re is</w:t>
+      </w:r>
+      <w:r>
+        <w:t xml:space="preserve"> </w:t>
+      </w:r>
+      <w:r>
+        <w:t xml:space="preserve">a </w:t>
+      </w:r>
+      <w:r>
+        <w:t xml:space="preserve">significant change </w:t>
+      </w:r>
+      <w:r>
+        <w:t>in fields of study and create a pie chart.</w:t>
+      </w:r>
+    </w:p>
+    <w:p>
+      <w:r>
+        <w:t>Do the main analysis.</w:t>
+      </w:r>
+    </w:p>
+    <w:p>
+      <w:r>
+        <w:t xml:space="preserve">Predict the </w:t>
+      </w:r>
+      <w:r>
+        <w:t>number of graduates in economics by Time series.</w:t>
+      </w:r>
+    </w:p>
+    <w:p>
+      <w:r>
+        <w:t>Use the prediction to predict</w:t>
+      </w:r>
+      <w:r>
+        <w:t xml:space="preserve"> econom</w:t>
+      </w:r>
+      <w:r>
+        <w:t>y behave?</w:t>
       </w:r>
     </w:p>
     <w:p/>
@@ -115,14 +197,23 @@
       </w:hyperlink>
     </w:p>
     <w:p/>
+    <w:p>
+      <w:r>
+        <w:t>Potential Problem:</w:t>
+      </w:r>
+    </w:p>
+    <w:p>
+      <w:r>
+        <w:t>The dataset</w:t>
+      </w:r>
+      <w:r>
+        <w:t xml:space="preserve"> is </w:t>
+      </w:r>
+      <w:r>
+        <w:t>relatively small.</w:t>
+      </w:r>
+    </w:p>
     <w:p/>
-    <w:p>
-      <w:pPr>
-        <w:rPr>
-          <w:rFonts w:hint="eastAsia"/>
-        </w:rPr>
-      </w:pPr>
-    </w:p>
     <w:sectPr>
       <w:pgSz w:w="12240" w:h="15840"/>
       <w:pgMar w:top="1440" w:right="1440" w:bottom="1440" w:left="1440" w:header="720" w:footer="720" w:gutter="0"/>
@@ -535,6 +626,7 @@
   <w:style w:type="character" w:default="1" w:styleId="DefaultParagraphFont">
     <w:name w:val="Default Paragraph Font"/>
     <w:uiPriority w:val="1"/>
+    <w:semiHidden/>
     <w:unhideWhenUsed/>
   </w:style>
   <w:style w:type="table" w:default="1" w:styleId="TableNormal">

</xml_diff>